<commit_message>
prueba de listado /no se pudo listar por fechas/
</commit_message>
<xml_diff>
--- a/informe u201717471.docx
+++ b/informe u201717471.docx
@@ -1191,8 +1191,6 @@
           <w:szCs w:val="24"/>
         </w:rPr>
       </w:pPr>
-      <w:bookmarkStart w:id="0" w:name="_GoBack"/>
-      <w:bookmarkEnd w:id="0"/>
       <w:r>
         <w:rPr>
           <w:rFonts w:ascii="Times New Roman" w:hAnsi="Times New Roman" w:cs="Times New Roman"/>
@@ -14718,13 +14716,30 @@
     </w:p>
     <w:p>
       <w:pPr>
-        <w:pStyle w:val="Prrafodelista"/>
         <w:rPr>
           <w:rFonts w:ascii="Times New Roman" w:hAnsi="Times New Roman" w:cs="Times New Roman"/>
           <w:sz w:val="24"/>
           <w:szCs w:val="24"/>
         </w:rPr>
       </w:pPr>
+      <w:r>
+        <w:rPr>
+          <w:rFonts w:ascii="Times New Roman" w:hAnsi="Times New Roman" w:cs="Times New Roman"/>
+          <w:sz w:val="24"/>
+          <w:szCs w:val="24"/>
+        </w:rPr>
+        <w:t>Capítulo</w:t>
+      </w:r>
+      <w:bookmarkStart w:id="0" w:name="_GoBack"/>
+      <w:bookmarkEnd w:id="0"/>
+      <w:r>
+        <w:rPr>
+          <w:rFonts w:ascii="Times New Roman" w:hAnsi="Times New Roman" w:cs="Times New Roman"/>
+          <w:sz w:val="24"/>
+          <w:szCs w:val="24"/>
+        </w:rPr>
+        <w:t xml:space="preserve"> 4:Diseño del Producto</w:t>
+      </w:r>
     </w:p>
     <w:p>
       <w:pPr>
@@ -15004,7 +15019,7 @@
       </w:pPr>
     </w:pPrDefault>
   </w:docDefaults>
-  <w:latentStyles w:defLockedState="0" w:defUIPriority="99" w:defSemiHidden="0" w:defUnhideWhenUsed="0" w:defQFormat="0" w:count="377">
+  <w:latentStyles w:defLockedState="0" w:defUIPriority="99" w:defSemiHidden="0" w:defUnhideWhenUsed="0" w:defQFormat="0" w:count="376">
     <w:lsdException w:name="Normal" w:uiPriority="0" w:qFormat="1"/>
     <w:lsdException w:name="heading 1" w:uiPriority="9" w:qFormat="1"/>
     <w:lsdException w:name="heading 2" w:semiHidden="1" w:uiPriority="9" w:unhideWhenUsed="1" w:qFormat="1"/>
@@ -15381,7 +15396,6 @@
     <w:lsdException w:name="Hashtag" w:semiHidden="1" w:unhideWhenUsed="1"/>
     <w:lsdException w:name="Unresolved Mention" w:semiHidden="1" w:unhideWhenUsed="1"/>
     <w:lsdException w:name="Smart Link" w:semiHidden="1" w:unhideWhenUsed="1"/>
-    <w:lsdException w:name="Smart Link Error" w:semiHidden="1" w:unhideWhenUsed="1"/>
   </w:latentStyles>
   <w:style w:type="paragraph" w:default="1" w:styleId="Normal">
     <w:name w:val="Normal"/>

</xml_diff>